<commit_message>
Final debate turned in
</commit_message>
<xml_diff>
--- a/1.1-CS-3162.052/HW/Final Debate/AML140830-Final-Debate.docx
+++ b/1.1-CS-3162.052/HW/Final Debate/AML140830-Final-Debate.docx
@@ -739,15 +739,7 @@
           <w:b/>
           <w:u w:val="single"/>
         </w:rPr>
-        <w:t>Against</w:t>
-      </w:r>
-      <w:r>
-        <w:rPr>
-          <w:rFonts w:cstheme="minorHAnsi"/>
-          <w:b/>
-          <w:u w:val="single"/>
-        </w:rPr>
-        <w:t xml:space="preserve"> subpar security systems</w:t>
+        <w:t>Against subpar security systems</w:t>
       </w:r>
       <w:r>
         <w:rPr>
@@ -820,19 +812,7 @@
         <w:rPr>
           <w:rFonts w:cstheme="minorHAnsi"/>
         </w:rPr>
-        <w:t>I feel that allowing small companies to provide subpar security like this is</w:t>
-      </w:r>
-      <w:r>
-        <w:rPr>
-          <w:rFonts w:cstheme="minorHAnsi"/>
-        </w:rPr>
-        <w:t xml:space="preserve"> not</w:t>
-      </w:r>
-      <w:r>
-        <w:rPr>
-          <w:rFonts w:cstheme="minorHAnsi"/>
-        </w:rPr>
-        <w:t xml:space="preserve"> an ethical decision</w:t>
+        <w:t>I feel that allowing small companies to provide subpar security like this is not an ethical decision</w:t>
       </w:r>
       <w:r>
         <w:rPr>
@@ -930,14 +910,7 @@
           <w:rFonts w:cstheme="minorHAnsi"/>
           <w:u w:val="single"/>
         </w:rPr>
-        <w:t xml:space="preserve"> security systems </w:t>
-      </w:r>
-      <w:r>
-        <w:rPr>
-          <w:rFonts w:cstheme="minorHAnsi"/>
-          <w:u w:val="single"/>
-        </w:rPr>
-        <w:t xml:space="preserve">allow </w:t>
+        <w:t xml:space="preserve"> security systems allow </w:t>
       </w:r>
       <w:r>
         <w:rPr>
@@ -989,6 +962,8 @@
           <w:rFonts w:cstheme="minorHAnsi"/>
         </w:rPr>
       </w:pPr>
+      <w:bookmarkStart w:id="1" w:name="_GoBack"/>
+      <w:bookmarkEnd w:id="1"/>
     </w:p>
     <w:p>
       <w:pPr>
@@ -998,17 +973,6 @@
         <w:spacing w:after="0" w:line="240" w:lineRule="auto"/>
         <w:rPr>
           <w:rFonts w:cstheme="minorHAnsi"/>
-        </w:rPr>
-      </w:pPr>
-    </w:p>
-    <w:p>
-      <w:pPr>
-        <w:autoSpaceDE w:val="0"/>
-        <w:autoSpaceDN w:val="0"/>
-        <w:adjustRightInd w:val="0"/>
-        <w:spacing w:after="0" w:line="240" w:lineRule="auto"/>
-        <w:rPr>
-          <w:rFonts w:cstheme="minorHAnsi"/>
           <w:b/>
         </w:rPr>
       </w:pPr>
@@ -1031,17 +995,14 @@
           <w:rFonts w:cstheme="minorHAnsi"/>
         </w:rPr>
         <w:tab/>
-        <w:t>It’s clear from…</w:t>
-      </w:r>
-      <w:bookmarkStart w:id="1" w:name="_GoBack"/>
-      <w:bookmarkEnd w:id="1"/>
-    </w:p>
-    <w:p>
-      <w:pPr>
-        <w:rPr>
-          <w:rFonts w:cstheme="minorHAnsi"/>
-        </w:rPr>
-      </w:pPr>
+        <w:t>It’s clear fro</w:t>
+      </w:r>
+      <w:r>
+        <w:rPr>
+          <w:rFonts w:cstheme="minorHAnsi"/>
+        </w:rPr>
+        <w:t>m the facts backing up my opinions that subpar security will be a net negative for society. It will increase the gap between the tech savvy and the not tech savvy. It is the wrong thing to build ethically. And the government will be able to take privacy away from us more easily if this trend continues.</w:t>
+      </w:r>
     </w:p>
     <w:p>
       <w:pPr>
@@ -1069,49 +1030,7 @@
           <w:rFonts w:cstheme="minorHAnsi"/>
         </w:rPr>
         <w:tab/>
-        <w:t xml:space="preserve">There will be three positive impacts from </w:t>
-      </w:r>
-      <w:r>
-        <w:rPr>
-          <w:rFonts w:cstheme="minorHAnsi"/>
-        </w:rPr>
-        <w:t xml:space="preserve">not </w:t>
-      </w:r>
-      <w:r>
-        <w:rPr>
-          <w:rFonts w:cstheme="minorHAnsi"/>
-        </w:rPr>
-        <w:t xml:space="preserve">allowing lower security measures. The first, is </w:t>
-      </w:r>
-      <w:r>
-        <w:rPr>
-          <w:rFonts w:cstheme="minorHAnsi"/>
-        </w:rPr>
-        <w:t>increased equality between the ranges of users</w:t>
-      </w:r>
-      <w:r>
-        <w:rPr>
-          <w:rFonts w:cstheme="minorHAnsi"/>
-        </w:rPr>
-        <w:t xml:space="preserve">. Second, </w:t>
-      </w:r>
-      <w:r>
-        <w:rPr>
-          <w:rFonts w:cstheme="minorHAnsi"/>
-        </w:rPr>
-        <w:t>software developers will be building the right thing ethically, so other professions will view us as a “full-fledged” engineering discipline since we adhere to a code of professional practice of doing the right thing</w:t>
-      </w:r>
-      <w:r>
-        <w:rPr>
-          <w:rFonts w:cstheme="minorHAnsi"/>
-        </w:rPr>
-        <w:t xml:space="preserve">. And third, </w:t>
-      </w:r>
-      <w:r>
-        <w:rPr>
-          <w:rFonts w:cstheme="minorHAnsi"/>
-        </w:rPr>
-        <w:t>we will have more privacy from snooping eyes.</w:t>
+        <w:t>There will be three positive impacts from not allowing lower security measures. The first, is increased equality between the ranges of users. Second, software developers will be building the right thing ethically, so other professions will view us as a “full-fledged” engineering discipline since we adhere to a code of professional practice of doing the right thing. And third, we will have more privacy from snooping eyes.</w:t>
       </w:r>
     </w:p>
     <w:p>
@@ -1125,49 +1044,7 @@
           <w:rFonts w:cstheme="minorHAnsi"/>
         </w:rPr>
         <w:tab/>
-        <w:t xml:space="preserve">There </w:t>
-      </w:r>
-      <w:r>
-        <w:rPr>
-          <w:rFonts w:cstheme="minorHAnsi"/>
-        </w:rPr>
-        <w:t>are two</w:t>
-      </w:r>
-      <w:r>
-        <w:rPr>
-          <w:rFonts w:cstheme="minorHAnsi"/>
-        </w:rPr>
-        <w:t xml:space="preserve"> negative impact</w:t>
-      </w:r>
-      <w:r>
-        <w:rPr>
-          <w:rFonts w:cstheme="minorHAnsi"/>
-        </w:rPr>
-        <w:t>s</w:t>
-      </w:r>
-      <w:r>
-        <w:rPr>
-          <w:rFonts w:cstheme="minorHAnsi"/>
-        </w:rPr>
-        <w:t xml:space="preserve">. Obviously, </w:t>
-      </w:r>
-      <w:r>
-        <w:rPr>
-          <w:rFonts w:cstheme="minorHAnsi"/>
-        </w:rPr>
-        <w:t>more secure systems take longer to build, and they cost more to build</w:t>
-      </w:r>
-      <w:r>
-        <w:rPr>
-          <w:rFonts w:cstheme="minorHAnsi"/>
-        </w:rPr>
-        <w:t>. My rebuttal to this is</w:t>
-      </w:r>
-      <w:r>
-        <w:rPr>
-          <w:rFonts w:cstheme="minorHAnsi"/>
-        </w:rPr>
-        <w:t>, cheaply build products provide cheaply build benefits. We’ve all bought low quality products before an we know how disappointing this can be. Software is inheritably complex so we must pick our poison so to say. Nothing worthwhile comes without a cost, and this is true for security in software.</w:t>
+        <w:t>There are two negative impacts. Obviously, more secure systems take longer to build, and they cost more to build. My rebuttal to this is, cheaply build products provide cheaply build benefits. We’ve all bought low quality products before an we know how disappointing this can be. Software is inheritably complex so we must pick our poison so to say. Nothing worthwhile comes without a cost, and this is true for security in software.</w:t>
       </w:r>
     </w:p>
     <w:p>

</xml_diff>